<commit_message>
Added test results for TestSuites lab10
</commit_message>
<xml_diff>
--- a/lab10/TestSuite/TS_10_1.docx
+++ b/lab10/TestSuite/TS_10_1.docx
@@ -1150,16 +1150,7 @@
                 <w:szCs w:val="20"/>
                 <w:lang w:val="en-US"/>
               </w:rPr>
-              <w:t>Out</w:t>
-            </w:r>
-            <w:r>
-              <w:rPr>
-                <w:rFonts w:ascii="Arial Narrow" w:hAnsi="Arial Narrow"/>
-                <w:sz w:val="20"/>
-                <w:szCs w:val="20"/>
-                <w:lang w:val="en-US"/>
-              </w:rPr>
-              <w:t>Put</w:t>
+              <w:t>OutPut</w:t>
             </w:r>
             <w:proofErr w:type="spellEnd"/>
             <w:r>
@@ -1219,6 +1210,7 @@
               </w:rPr>
               <w:t xml:space="preserve">Вміст файлу </w:t>
             </w:r>
+            <w:proofErr w:type="spellStart"/>
             <w:r>
               <w:rPr>
                 <w:rFonts w:ascii="Arial Narrow" w:hAnsi="Arial Narrow"/>
@@ -1226,7 +1218,25 @@
                 <w:szCs w:val="20"/>
                 <w:lang w:val="en-US"/>
               </w:rPr>
-              <w:t>OutPut1.txt</w:t>
+              <w:t>OutPut</w:t>
+            </w:r>
+            <w:proofErr w:type="spellEnd"/>
+            <w:r>
+              <w:rPr>
+                <w:rFonts w:ascii="Arial Narrow" w:hAnsi="Arial Narrow"/>
+                <w:sz w:val="20"/>
+                <w:szCs w:val="20"/>
+              </w:rPr>
+              <w:t>1.</w:t>
+            </w:r>
+            <w:r>
+              <w:rPr>
+                <w:rFonts w:ascii="Arial Narrow" w:hAnsi="Arial Narrow"/>
+                <w:sz w:val="20"/>
+                <w:szCs w:val="20"/>
+                <w:lang w:val="en-US"/>
+              </w:rPr>
+              <w:t>txt</w:t>
             </w:r>
             <w:r>
               <w:rPr>
@@ -1427,8 +1437,18 @@
                 <w:rFonts w:ascii="Arial Narrow" w:hAnsi="Arial Narrow" w:cs="Arial"/>
                 <w:sz w:val="20"/>
                 <w:szCs w:val="20"/>
-              </w:rPr>
-            </w:pPr>
+                <w:lang w:val="en-US"/>
+              </w:rPr>
+            </w:pPr>
+            <w:r>
+              <w:rPr>
+                <w:rFonts w:ascii="Arial Narrow" w:hAnsi="Arial Narrow" w:cs="Arial"/>
+                <w:sz w:val="20"/>
+                <w:szCs w:val="20"/>
+                <w:lang w:val="en-US"/>
+              </w:rPr>
+              <w:t>passed</w:t>
+            </w:r>
           </w:p>
         </w:tc>
       </w:tr>
@@ -1589,15 +1609,7 @@
                 <w:sz w:val="20"/>
                 <w:szCs w:val="20"/>
               </w:rPr>
-              <w:t>1</w:t>
-            </w:r>
-            <w:r>
-              <w:rPr>
-                <w:rFonts w:ascii="Arial Narrow" w:hAnsi="Arial Narrow" w:cs="Arial"/>
-                <w:sz w:val="20"/>
-                <w:szCs w:val="20"/>
-              </w:rPr>
-              <w:t>"</w:t>
+              <w:t>1"</w:t>
             </w:r>
             <w:r>
               <w:rPr>
@@ -1996,20 +2008,28 @@
                 <w:szCs w:val="20"/>
               </w:rPr>
             </w:pPr>
+            <w:r>
+              <w:rPr>
+                <w:rFonts w:ascii="Arial Narrow" w:hAnsi="Arial Narrow" w:cs="Arial"/>
+                <w:sz w:val="20"/>
+                <w:szCs w:val="20"/>
+                <w:lang w:val="en-US"/>
+              </w:rPr>
+              <w:t>passed</w:t>
+            </w:r>
+            <w:bookmarkStart w:id="0" w:name="_GoBack"/>
+            <w:bookmarkEnd w:id="0"/>
           </w:p>
         </w:tc>
       </w:tr>
     </w:tbl>
-    <w:p>
-      <w:bookmarkStart w:id="0" w:name="_GoBack"/>
-      <w:bookmarkEnd w:id="0"/>
-    </w:p>
+    <w:p/>
     <w:p/>
     <w:p/>
     <w:sectPr>
-      <w:footerReference w:type="default" r:id="rId4"/>
-      <w:headerReference w:type="first" r:id="rId5"/>
-      <w:footerReference w:type="first" r:id="rId6"/>
+      <w:footerReference w:type="default" r:id="rId6"/>
+      <w:headerReference w:type="first" r:id="rId7"/>
+      <w:footerReference w:type="first" r:id="rId8"/>
       <w:pgSz w:w="11906" w:h="16838" w:code="9"/>
       <w:pgMar w:top="624" w:right="686" w:bottom="851" w:left="851" w:header="539" w:footer="539" w:gutter="0"/>
       <w:cols w:space="708"/>
@@ -2018,6 +2038,25 @@
     </w:sectPr>
   </w:body>
 </w:document>
+</file>
+
+<file path=word/endnotes.xml><?xml version="1.0" encoding="utf-8"?>
+<w:endnotes xmlns:wpc="http://schemas.microsoft.com/office/word/2010/wordprocessingCanvas" xmlns:cx="http://schemas.microsoft.com/office/drawing/2014/chartex" xmlns:cx1="http://schemas.microsoft.com/office/drawing/2015/9/8/chartex" xmlns:mc="http://schemas.openxmlformats.org/markup-compatibility/2006" xmlns:o="urn:schemas-microsoft-com:office:office" xmlns:r="http://schemas.openxmlformats.org/officeDocument/2006/relationships" xmlns:m="http://schemas.openxmlformats.org/officeDocument/2006/math" xmlns:v="urn:schemas-microsoft-com:vml" xmlns:wp14="http://schemas.microsoft.com/office/word/2010/wordprocessingDrawing" xmlns:wp="http://schemas.openxmlformats.org/drawingml/2006/wordprocessingDrawing" xmlns:w10="urn:schemas-microsoft-com:office:word" xmlns:w="http://schemas.openxmlformats.org/wordprocessingml/2006/main" xmlns:w14="http://schemas.microsoft.com/office/word/2010/wordml" xmlns:w15="http://schemas.microsoft.com/office/word/2012/wordml" xmlns:w16se="http://schemas.microsoft.com/office/word/2015/wordml/symex" xmlns:wpg="http://schemas.microsoft.com/office/word/2010/wordprocessingGroup" xmlns:wpi="http://schemas.microsoft.com/office/word/2010/wordprocessingInk" xmlns:wne="http://schemas.microsoft.com/office/word/2006/wordml" xmlns:wps="http://schemas.microsoft.com/office/word/2010/wordprocessingShape" mc:Ignorable="w14 w15 w16se wp14">
+  <w:endnote w:type="separator" w:id="-1">
+    <w:p>
+      <w:r>
+        <w:separator/>
+      </w:r>
+    </w:p>
+  </w:endnote>
+  <w:endnote w:type="continuationSeparator" w:id="0">
+    <w:p>
+      <w:r>
+        <w:continuationSeparator/>
+      </w:r>
+    </w:p>
+  </w:endnote>
+</w:endnotes>
 </file>
 
 <file path=word/footer1.xml><?xml version="1.0" encoding="utf-8"?>
@@ -2090,7 +2129,7 @@
               <w:sz w:val="16"/>
               <w:szCs w:val="16"/>
             </w:rPr>
-            <w:t>12.06.2021</w:t>
+            <w:t>14.06.2021</w:t>
           </w:r>
           <w:r>
             <w:rPr>
@@ -2145,7 +2184,7 @@
               <w:sz w:val="16"/>
               <w:szCs w:val="16"/>
             </w:rPr>
-            <w:t>15:39:00</w:t>
+            <w:t>22:27:38</w:t>
           </w:r>
           <w:r>
             <w:rPr>
@@ -2252,16 +2291,7 @@
               <w:sz w:val="20"/>
               <w:szCs w:val="20"/>
             </w:rPr>
-            <w:instrText xml:space="preserve"> NUMPA</w:instrText>
-          </w:r>
-          <w:r>
-            <w:rPr>
-              <w:rStyle w:val="a8"/>
-              <w:rFonts w:ascii="Consolas" w:hAnsi="Consolas" w:cs="Arial"/>
-              <w:sz w:val="20"/>
-              <w:szCs w:val="20"/>
-            </w:rPr>
-            <w:instrText xml:space="preserve">GES </w:instrText>
+            <w:instrText xml:space="preserve"> NUMPAGES </w:instrText>
           </w:r>
           <w:r>
             <w:rPr>
@@ -2386,7 +2416,7 @@
               <w:sz w:val="16"/>
               <w:szCs w:val="16"/>
             </w:rPr>
-            <w:t>12.06.2021</w:t>
+            <w:t>14.06.2021</w:t>
           </w:r>
           <w:r>
             <w:rPr>
@@ -2441,7 +2471,7 @@
               <w:sz w:val="16"/>
               <w:szCs w:val="16"/>
             </w:rPr>
-            <w:t>15:39:00</w:t>
+            <w:t>22:27:38</w:t>
           </w:r>
           <w:r>
             <w:rPr>
@@ -2603,6 +2633,25 @@
     </w:pPr>
   </w:p>
 </w:ftr>
+</file>
+
+<file path=word/footnotes.xml><?xml version="1.0" encoding="utf-8"?>
+<w:footnotes xmlns:wpc="http://schemas.microsoft.com/office/word/2010/wordprocessingCanvas" xmlns:cx="http://schemas.microsoft.com/office/drawing/2014/chartex" xmlns:cx1="http://schemas.microsoft.com/office/drawing/2015/9/8/chartex" xmlns:mc="http://schemas.openxmlformats.org/markup-compatibility/2006" xmlns:o="urn:schemas-microsoft-com:office:office" xmlns:r="http://schemas.openxmlformats.org/officeDocument/2006/relationships" xmlns:m="http://schemas.openxmlformats.org/officeDocument/2006/math" xmlns:v="urn:schemas-microsoft-com:vml" xmlns:wp14="http://schemas.microsoft.com/office/word/2010/wordprocessingDrawing" xmlns:wp="http://schemas.openxmlformats.org/drawingml/2006/wordprocessingDrawing" xmlns:w10="urn:schemas-microsoft-com:office:word" xmlns:w="http://schemas.openxmlformats.org/wordprocessingml/2006/main" xmlns:w14="http://schemas.microsoft.com/office/word/2010/wordml" xmlns:w15="http://schemas.microsoft.com/office/word/2012/wordml" xmlns:w16se="http://schemas.microsoft.com/office/word/2015/wordml/symex" xmlns:wpg="http://schemas.microsoft.com/office/word/2010/wordprocessingGroup" xmlns:wpi="http://schemas.microsoft.com/office/word/2010/wordprocessingInk" xmlns:wne="http://schemas.microsoft.com/office/word/2006/wordml" xmlns:wps="http://schemas.microsoft.com/office/word/2010/wordprocessingShape" mc:Ignorable="w14 w15 w16se wp14">
+  <w:footnote w:type="separator" w:id="-1">
+    <w:p>
+      <w:r>
+        <w:separator/>
+      </w:r>
+    </w:p>
+  </w:footnote>
+  <w:footnote w:type="continuationSeparator" w:id="0">
+    <w:p>
+      <w:r>
+        <w:continuationSeparator/>
+      </w:r>
+    </w:p>
+  </w:footnote>
+</w:footnotes>
 </file>
 
 <file path=word/header1.xml><?xml version="1.0" encoding="utf-8"?>
@@ -2834,7 +2883,7 @@
                               <w:szCs w:val="20"/>
                               <w:lang w:val="en-US"/>
                             </w:rPr>
-                            <w:t>6/12/2021</w:t>
+                            <w:t>6/14/2021</w:t>
                           </w:r>
                           <w:r>
                             <w:rPr>
@@ -3030,7 +3079,7 @@
                         <w:szCs w:val="20"/>
                         <w:lang w:val="en-US"/>
                       </w:rPr>
-                      <w:t>6/12/2021</w:t>
+                      <w:t>6/14/2021</w:t>
                     </w:r>
                     <w:r>
                       <w:rPr>

</xml_diff>